<commit_message>
commit avond na bo les 11-10
</commit_message>
<xml_diff>
--- a/Overige bestanden/Keuze verhaal stukjes.docx
+++ b/Overige bestanden/Keuze verhaal stukjes.docx
@@ -74,8 +74,6 @@
       </w:r>
       <w:r>
         <w:rPr>
-          <w:b/>
-          <w:bCs/>
           <w:color w:val="00B050"/>
           <w:highlight w:val="yellow"/>
         </w:rPr>
@@ -83,8 +81,6 @@
       </w:r>
       <w:r>
         <w:rPr>
-          <w:b/>
-          <w:bCs/>
           <w:color w:val="00B050"/>
           <w:highlight w:val="yellow"/>
         </w:rPr>
@@ -94,6 +90,11 @@
     <w:p>
       <w:pPr>
         <w:pStyle w:val="Lijstalinea"/>
+        <w:ind w:left="502"/>
+        <w:rPr>
+          <w:color w:val="00B050"/>
+          <w:highlight w:val="yellow"/>
+        </w:rPr>
       </w:pPr>
     </w:p>
     <w:p>
@@ -104,28 +105,25 @@
           <w:numId w:val="1"/>
         </w:numPr>
         <w:rPr>
-          <w:color w:val="ED7D31" w:themeColor="accent2"/>
-        </w:rPr>
-      </w:pPr>
-      <w:r>
-        <w:rPr>
-          <w:color w:val="ED7D31" w:themeColor="accent2"/>
+          <w:color w:val="00B050"/>
+          <w:highlight w:val="yellow"/>
+        </w:rPr>
+      </w:pPr>
+      <w:r>
+        <w:rPr>
+          <w:color w:val="00B050"/>
+          <w:highlight w:val="yellow"/>
         </w:rPr>
         <w:t>Leuk! Lets go!</w:t>
       </w:r>
-      <w:r>
-        <w:rPr>
-          <w:color w:val="ED7D31" w:themeColor="accent2"/>
-        </w:rPr>
-        <w:br/>
-        <w:t>Je bent 22 een hebt bijna je diploma uitreiking op het mediacollege, je gaat met je familie erheen en …</w:t>
-      </w:r>
-    </w:p>
-    <w:p>
-      <w:pPr>
-        <w:pStyle w:val="Lijstalinea"/>
-        <w:rPr>
-          <w:color w:val="ED7D31" w:themeColor="accent2"/>
+    </w:p>
+    <w:p>
+      <w:pPr>
+        <w:pStyle w:val="Lijstalinea"/>
+        <w:ind w:left="502"/>
+        <w:rPr>
+          <w:color w:val="00B050"/>
+          <w:highlight w:val="yellow"/>
         </w:rPr>
       </w:pPr>
     </w:p>
@@ -137,19 +135,26 @@
           <w:numId w:val="1"/>
         </w:numPr>
         <w:rPr>
-          <w:color w:val="ED7D31" w:themeColor="accent2"/>
-        </w:rPr>
-      </w:pPr>
-      <w:r>
-        <w:rPr>
-          <w:color w:val="ED7D31" w:themeColor="accent2"/>
-        </w:rPr>
-        <w:t>Jammer, einde</w:t>
-      </w:r>
-    </w:p>
-    <w:p>
-      <w:pPr>
-        <w:pStyle w:val="Lijstalinea"/>
+          <w:color w:val="00B050"/>
+          <w:highlight w:val="yellow"/>
+        </w:rPr>
+      </w:pPr>
+      <w:r>
+        <w:rPr>
+          <w:color w:val="00B050"/>
+          <w:highlight w:val="yellow"/>
+        </w:rPr>
+        <w:t>Jammer einde</w:t>
+      </w:r>
+    </w:p>
+    <w:p>
+      <w:pPr>
+        <w:pStyle w:val="Lijstalinea"/>
+        <w:ind w:left="502"/>
+        <w:rPr>
+          <w:color w:val="00B050"/>
+          <w:highlight w:val="yellow"/>
+        </w:rPr>
       </w:pPr>
     </w:p>
     <w:p>
@@ -160,25 +165,26 @@
           <w:numId w:val="1"/>
         </w:numPr>
         <w:rPr>
-          <w:color w:val="ED7D31" w:themeColor="accent2"/>
-        </w:rPr>
-      </w:pPr>
-      <w:r>
-        <w:rPr>
-          <w:color w:val="ED7D31" w:themeColor="accent2"/>
-        </w:rPr>
-        <w:t xml:space="preserve">Na alle praatjes van mentoren en weet ik veel wie krijg je je diploma, alleen </w:t>
-      </w:r>
-      <w:r>
-        <w:rPr>
-          <w:color w:val="ED7D31" w:themeColor="accent2"/>
-        </w:rPr>
-        <w:t>er klopt iets niet, … verkeerde naam of niet die van jou te vinden of weet ik wat (opleiding toch niet gehaald?)</w:t>
-      </w:r>
-    </w:p>
-    <w:p>
-      <w:pPr>
-        <w:pStyle w:val="Lijstalinea"/>
+          <w:color w:val="00B050"/>
+          <w:highlight w:val="yellow"/>
+        </w:rPr>
+      </w:pPr>
+      <w:r>
+        <w:rPr>
+          <w:color w:val="00B050"/>
+          <w:highlight w:val="yellow"/>
+        </w:rPr>
+        <w:t xml:space="preserve">Je zit in het examenjaar van je opleiding op met MA, maar jullie klas heeft nog 1 belangrijke toets gemist van het begin van het jaar, opzich sta je er prima voor, dus de kans is groot dat je het haalt, wat doe je? </w:t>
+      </w:r>
+    </w:p>
+    <w:p>
+      <w:pPr>
+        <w:pStyle w:val="Lijstalinea"/>
+        <w:ind w:left="502"/>
+        <w:rPr>
+          <w:color w:val="00B050"/>
+          <w:highlight w:val="yellow"/>
+        </w:rPr>
       </w:pPr>
     </w:p>
     <w:p>
@@ -189,19 +195,33 @@
           <w:numId w:val="1"/>
         </w:numPr>
         <w:rPr>
-          <w:color w:val="808080" w:themeColor="background1" w:themeShade="80"/>
-        </w:rPr>
-      </w:pPr>
-      <w:r>
-        <w:rPr>
-          <w:color w:val="808080" w:themeColor="background1" w:themeShade="80"/>
-        </w:rPr>
-        <w:t>Na diploma uitreiking meteen gaan liften</w:t>
-      </w:r>
-    </w:p>
-    <w:p>
-      <w:pPr>
-        <w:pStyle w:val="Lijstalinea"/>
+          <w:color w:val="00B050"/>
+          <w:highlight w:val="yellow"/>
+        </w:rPr>
+      </w:pPr>
+      <w:r>
+        <w:rPr>
+          <w:color w:val="00B050"/>
+          <w:highlight w:val="yellow"/>
+        </w:rPr>
+        <w:t xml:space="preserve">Okee lekker zelfverzekerd, nu hopen dat het goedkomt! </w:t>
+      </w:r>
+      <w:r>
+        <w:rPr>
+          <w:color w:val="00B050"/>
+          <w:highlight w:val="yellow"/>
+        </w:rPr>
+        <w:t>Oh jeej, de kans is 50/50, dice rollll</w:t>
+      </w:r>
+    </w:p>
+    <w:p>
+      <w:pPr>
+        <w:pStyle w:val="Lijstalinea"/>
+        <w:ind w:left="502"/>
+        <w:rPr>
+          <w:color w:val="00B050"/>
+          <w:highlight w:val="yellow"/>
+        </w:rPr>
       </w:pPr>
     </w:p>
     <w:p>
@@ -211,14 +231,62 @@
           <w:ilvl w:val="0"/>
           <w:numId w:val="1"/>
         </w:numPr>
-      </w:pPr>
-      <w:r>
-        <w:t>A</w:t>
-      </w:r>
-    </w:p>
-    <w:p>
-      <w:pPr>
-        <w:pStyle w:val="Lijstalinea"/>
+        <w:rPr>
+          <w:color w:val="00B050"/>
+          <w:highlight w:val="yellow"/>
+        </w:rPr>
+      </w:pPr>
+      <w:r>
+        <w:rPr>
+          <w:color w:val="00B050"/>
+          <w:highlight w:val="yellow"/>
+        </w:rPr>
+        <w:t xml:space="preserve">Jammer, de toets weegt zwaarder mee dan je dacht, je bent niet geslaagd </w:t>
+      </w:r>
+      <w:r>
+        <w:rPr>
+          <w:color w:val="00B050"/>
+          <w:highlight w:val="yellow"/>
+        </w:rPr>
+        <w:t xml:space="preserve">en moet het jaar over doen, je </w:t>
+      </w:r>
+      <w:r>
+        <w:rPr>
+          <w:color w:val="00B050"/>
+          <w:highlight w:val="yellow"/>
+        </w:rPr>
+        <w:t>kan dus nie</w:t>
+      </w:r>
+      <w:r>
+        <w:rPr>
+          <w:color w:val="00B050"/>
+          <w:highlight w:val="yellow"/>
+        </w:rPr>
+        <w:t>t</w:t>
+      </w:r>
+      <w:r>
+        <w:rPr>
+          <w:color w:val="00B050"/>
+          <w:highlight w:val="yellow"/>
+        </w:rPr>
+        <w:t xml:space="preserve"> komend jaar naar het buitenland</w:t>
+      </w:r>
+      <w:r>
+        <w:rPr>
+          <w:color w:val="00B050"/>
+          <w:highlight w:val="yellow"/>
+        </w:rPr>
+        <w:t>. Volgende keer beter!</w:t>
+      </w:r>
+    </w:p>
+    <w:p>
+      <w:pPr>
+        <w:pStyle w:val="Lijstalinea"/>
+        <w:ind w:left="502"/>
+        <w:rPr>
+          <w:color w:val="00B050"/>
+          <w:highlight w:val="yellow"/>
+        </w:rPr>
       </w:pPr>
     </w:p>
     <w:p>
@@ -228,14 +296,32 @@
           <w:ilvl w:val="0"/>
           <w:numId w:val="1"/>
         </w:numPr>
-      </w:pPr>
-      <w:r>
-        <w:t>A</w:t>
-      </w:r>
-    </w:p>
-    <w:p>
-      <w:pPr>
-        <w:pStyle w:val="Lijstalinea"/>
+        <w:rPr>
+          <w:color w:val="00B050"/>
+          <w:highlight w:val="yellow"/>
+        </w:rPr>
+      </w:pPr>
+      <w:r>
+        <w:rPr>
+          <w:color w:val="00B050"/>
+          <w:highlight w:val="yellow"/>
+        </w:rPr>
+        <w:t>Luckyyy! Je stond er al goed voor, het was dus niet zo erg dat je niet alles wist</w:t>
+      </w:r>
+      <w:r>
+        <w:rPr>
+          <w:color w:val="00B050"/>
+          <w:highlight w:val="yellow"/>
+        </w:rPr>
+        <w:t>. je bent geslaagd en krijgt een uitnodiging binnen voor je diploma uitreiking, eenmaal daar die je veel docenten weer en praat je bij met je klasgenoten, je verteld ze over de reis naar het buitenland die je wilt gaan maken, spannend!</w:t>
+      </w:r>
+    </w:p>
+    <w:p>
+      <w:pPr>
+        <w:pStyle w:val="Lijstalinea"/>
+        <w:rPr>
+          <w:color w:val="ED7D31" w:themeColor="accent2"/>
+        </w:rPr>
       </w:pPr>
     </w:p>
     <w:p>
@@ -246,83 +332,23 @@
           <w:numId w:val="1"/>
         </w:numPr>
         <w:rPr>
-          <w:b/>
-          <w:bCs/>
-          <w:color w:val="00B050"/>
-        </w:rPr>
-      </w:pPr>
-      <w:r>
-        <w:rPr>
-          <w:color w:val="00B050"/>
-        </w:rPr>
-        <w:t xml:space="preserve">Je komt een </w:t>
-      </w:r>
-      <w:r>
-        <w:rPr>
-          <w:color w:val="00B050"/>
-        </w:rPr>
-        <w:t>Milos</w:t>
-      </w:r>
-      <w:r>
-        <w:rPr>
-          <w:color w:val="00B050"/>
-        </w:rPr>
-        <w:t xml:space="preserve"> tegen tijdens het liften</w:t>
-      </w:r>
-      <w:r>
-        <w:rPr>
-          <w:color w:val="00B050"/>
-        </w:rPr>
-        <w:t>! Hij was onderweg op vakantie</w:t>
-      </w:r>
-      <w:r>
-        <w:rPr>
-          <w:color w:val="00B050"/>
-        </w:rPr>
-        <w:t xml:space="preserve"> en </w:t>
-      </w:r>
-      <w:r>
-        <w:rPr>
-          <w:color w:val="00B050"/>
-        </w:rPr>
-        <w:t xml:space="preserve">je </w:t>
-      </w:r>
-      <w:r>
-        <w:rPr>
-          <w:color w:val="00B050"/>
-        </w:rPr>
-        <w:t>stapt in</w:t>
-      </w:r>
-      <w:r>
-        <w:rPr>
-          <w:color w:val="00B050"/>
-        </w:rPr>
-        <w:t>, jullie hebben veel bij te praten na al het liften wat je al gedaan hebt, en na 2 jaar op het mediacollege heb je je eigen bedrijf je opgericht waar je veel over te vertellen hebt, jullie zijn</w:t>
-      </w:r>
-      <w:r>
-        <w:rPr>
-          <w:color w:val="00B050"/>
-        </w:rPr>
-        <w:t xml:space="preserve"> zoveel aan t praten dat jullie </w:t>
-      </w:r>
-      <w:r>
-        <w:rPr>
-          <w:color w:val="00B050"/>
-        </w:rPr>
-        <w:t xml:space="preserve">de afslag hebben gemist! Jullie rijden langs een heel rustig tankstation of wat te eten te halen, Wat doe je? </w:t>
-      </w:r>
-      <w:r>
-        <w:rPr>
-          <w:b/>
-          <w:bCs/>
-          <w:color w:val="00B050"/>
-        </w:rPr>
-        <w:t>(A: jullie besluiten gewoon verder te rijden samen, dan maar ergens anders heen. B: je stapt uit, en hoopt dat er nog andere mensen langs komen zo… )</w:t>
-      </w:r>
-    </w:p>
-    <w:p>
-      <w:pPr>
-        <w:pStyle w:val="Lijstalinea"/>
+          <w:color w:val="ED7D31" w:themeColor="accent2"/>
+        </w:rPr>
+      </w:pPr>
+      <w:r>
+        <w:rPr>
+          <w:color w:val="ED7D31" w:themeColor="accent2"/>
+        </w:rPr>
+        <w:t>Slim! Je slaagt en hebt je vakantie dubbel verdient!</w:t>
+      </w:r>
+    </w:p>
+    <w:p>
+      <w:pPr>
+        <w:pStyle w:val="Lijstalinea"/>
+        <w:ind w:left="502"/>
+        <w:rPr>
+          <w:color w:val="ED7D31" w:themeColor="accent2"/>
+        </w:rPr>
       </w:pPr>
     </w:p>
     <w:p>
@@ -332,14 +358,23 @@
           <w:ilvl w:val="0"/>
           <w:numId w:val="1"/>
         </w:numPr>
-      </w:pPr>
-      <w:r>
-        <w:t>A</w:t>
-      </w:r>
-    </w:p>
-    <w:p>
-      <w:pPr>
-        <w:pStyle w:val="Lijstalinea"/>
+        <w:rPr>
+          <w:color w:val="ED7D31" w:themeColor="accent2"/>
+        </w:rPr>
+      </w:pPr>
+      <w:r>
+        <w:rPr>
+          <w:color w:val="ED7D31" w:themeColor="accent2"/>
+        </w:rPr>
+        <w:t>Hoe wil je gaan? Vliegtuig of rijden?</w:t>
+      </w:r>
+    </w:p>
+    <w:p>
+      <w:pPr>
+        <w:pStyle w:val="Lijstalinea"/>
+        <w:rPr>
+          <w:color w:val="ED7D31" w:themeColor="accent2"/>
+        </w:rPr>
       </w:pPr>
     </w:p>
     <w:p>
@@ -349,14 +384,23 @@
           <w:ilvl w:val="0"/>
           <w:numId w:val="1"/>
         </w:numPr>
-      </w:pPr>
-      <w:r>
-        <w:t>A</w:t>
-      </w:r>
-    </w:p>
-    <w:p>
-      <w:pPr>
-        <w:pStyle w:val="Lijstalinea"/>
+        <w:rPr>
+          <w:color w:val="ED7D31" w:themeColor="accent2"/>
+        </w:rPr>
+      </w:pPr>
+      <w:r>
+        <w:rPr>
+          <w:color w:val="ED7D31" w:themeColor="accent2"/>
+        </w:rPr>
+        <w:t>Prima! Je vliegt overmorgen om 6:15 zo kan je nog even je spullen in pakken</w:t>
+      </w:r>
+    </w:p>
+    <w:p>
+      <w:pPr>
+        <w:pStyle w:val="Lijstalinea"/>
+        <w:rPr>
+          <w:color w:val="ED7D31" w:themeColor="accent2"/>
+        </w:rPr>
       </w:pPr>
     </w:p>
     <w:p>
@@ -366,14 +410,23 @@
           <w:ilvl w:val="0"/>
           <w:numId w:val="1"/>
         </w:numPr>
-      </w:pPr>
-      <w:r>
-        <w:t>A</w:t>
-      </w:r>
-    </w:p>
-    <w:p>
-      <w:pPr>
-        <w:pStyle w:val="Lijstalinea"/>
+        <w:rPr>
+          <w:color w:val="ED7D31" w:themeColor="accent2"/>
+        </w:rPr>
+      </w:pPr>
+      <w:r>
+        <w:rPr>
+          <w:color w:val="ED7D31" w:themeColor="accent2"/>
+        </w:rPr>
+        <w:t>Ohhh maar je hebt geen rijbewijs? Dat word dan maar liften, of ga je toch met het vliegtuig?</w:t>
+      </w:r>
+    </w:p>
+    <w:p>
+      <w:pPr>
+        <w:pStyle w:val="Lijstalinea"/>
+        <w:rPr>
+          <w:color w:val="ED7D31" w:themeColor="accent2"/>
+        </w:rPr>
       </w:pPr>
     </w:p>
     <w:p>
@@ -383,14 +436,23 @@
           <w:ilvl w:val="0"/>
           <w:numId w:val="1"/>
         </w:numPr>
-      </w:pPr>
-      <w:r>
-        <w:t>A</w:t>
-      </w:r>
-    </w:p>
-    <w:p>
-      <w:pPr>
-        <w:pStyle w:val="Lijstalinea"/>
+        <w:rPr>
+          <w:color w:val="ED7D31" w:themeColor="accent2"/>
+        </w:rPr>
+      </w:pPr>
+      <w:r>
+        <w:rPr>
+          <w:color w:val="ED7D31" w:themeColor="accent2"/>
+        </w:rPr>
+        <w:t>Liften is prima!</w:t>
+      </w:r>
+    </w:p>
+    <w:p>
+      <w:pPr>
+        <w:pStyle w:val="Lijstalinea"/>
+        <w:rPr>
+          <w:color w:val="ED7D31" w:themeColor="accent2"/>
+        </w:rPr>
       </w:pPr>
     </w:p>
     <w:p>
@@ -400,9 +462,15 @@
           <w:ilvl w:val="0"/>
           <w:numId w:val="1"/>
         </w:numPr>
-      </w:pPr>
-      <w:r>
-        <w:t>A</w:t>
+        <w:rPr>
+          <w:color w:val="ED7D31" w:themeColor="accent2"/>
+        </w:rPr>
+      </w:pPr>
+      <w:r>
+        <w:rPr>
+          <w:color w:val="ED7D31" w:themeColor="accent2"/>
+        </w:rPr>
+        <w:t>je ouders kunnen je wegbrengen en daarna stap je bij allerlei mensen in, sommige stil, sommige heel gezellig, ziet iemand die je lijkt te herkennen, wat doe je?</w:t>
       </w:r>
     </w:p>
     <w:p>
@@ -417,14 +485,106 @@
           <w:ilvl w:val="0"/>
           <w:numId w:val="1"/>
         </w:numPr>
-      </w:pPr>
-      <w:r>
-        <w:t>A</w:t>
-      </w:r>
-    </w:p>
-    <w:p>
-      <w:pPr>
-        <w:pStyle w:val="Lijstalinea"/>
+        <w:rPr>
+          <w:color w:val="ED7D31" w:themeColor="accent2"/>
+        </w:rPr>
+      </w:pPr>
+      <w:r>
+        <w:rPr>
+          <w:color w:val="00B050"/>
+        </w:rPr>
+        <w:t xml:space="preserve">Je komt een </w:t>
+      </w:r>
+      <w:r>
+        <w:rPr>
+          <w:color w:val="00B050"/>
+        </w:rPr>
+        <w:t>Milos</w:t>
+      </w:r>
+      <w:r>
+        <w:rPr>
+          <w:color w:val="00B050"/>
+        </w:rPr>
+        <w:t xml:space="preserve"> tegen tijdens het liften</w:t>
+      </w:r>
+      <w:r>
+        <w:rPr>
+          <w:color w:val="00B050"/>
+        </w:rPr>
+        <w:t>! Hij was onderweg op vakantie</w:t>
+      </w:r>
+      <w:r>
+        <w:rPr>
+          <w:color w:val="00B050"/>
+        </w:rPr>
+        <w:t xml:space="preserve"> en </w:t>
+      </w:r>
+      <w:r>
+        <w:rPr>
+          <w:color w:val="00B050"/>
+        </w:rPr>
+        <w:t xml:space="preserve">je </w:t>
+      </w:r>
+      <w:r>
+        <w:rPr>
+          <w:color w:val="00B050"/>
+        </w:rPr>
+        <w:t>stapt in</w:t>
+      </w:r>
+      <w:r>
+        <w:rPr>
+          <w:color w:val="00B050"/>
+        </w:rPr>
+        <w:t>, jullie hebben veel bij te praten na al het liften wat je al gedaan hebt, en na 2 jaar op het mediacollege heb je je eigen bedrijf je opgericht waar je veel over te vertellen hebt, jullie zijn</w:t>
+      </w:r>
+      <w:r>
+        <w:rPr>
+          <w:color w:val="00B050"/>
+        </w:rPr>
+        <w:t xml:space="preserve"> zoveel aan t praten dat jullie </w:t>
+      </w:r>
+      <w:r>
+        <w:rPr>
+          <w:color w:val="00B050"/>
+        </w:rPr>
+        <w:t xml:space="preserve">de afslag hebben gemist! Jullie rijden langs een heel rustig tankstation of wat te eten te halen, Wat doe je? </w:t>
+      </w:r>
+      <w:r>
+        <w:rPr>
+          <w:color w:val="00B050"/>
+        </w:rPr>
+        <w:t xml:space="preserve"> je stapt uit, en </w:t>
+      </w:r>
+      <w:r>
+        <w:rPr>
+          <w:color w:val="00B050"/>
+        </w:rPr>
+        <w:t>rijd mee met ….</w:t>
+      </w:r>
+      <w:r>
+        <w:rPr>
+          <w:b/>
+          <w:bCs/>
+          <w:color w:val="00B050"/>
+        </w:rPr>
+        <w:t xml:space="preserve"> A of B</w:t>
+      </w:r>
+    </w:p>
+    <w:p>
+      <w:pPr>
+        <w:pStyle w:val="Lijstalinea"/>
+        <w:rPr>
+          <w:color w:val="ED7D31" w:themeColor="accent2"/>
+        </w:rPr>
+      </w:pPr>
+    </w:p>
+    <w:p>
+      <w:pPr>
+        <w:pStyle w:val="Lijstalinea"/>
+        <w:ind w:left="502"/>
+        <w:rPr>
+          <w:color w:val="ED7D31" w:themeColor="accent2"/>
+        </w:rPr>
       </w:pPr>
     </w:p>
     <w:p>
@@ -434,15 +594,23 @@
           <w:ilvl w:val="0"/>
           <w:numId w:val="1"/>
         </w:numPr>
-      </w:pPr>
-      <w:r>
-        <w:t>A</w:t>
-      </w:r>
-    </w:p>
-    <w:p>
-      <w:pPr>
-        <w:pStyle w:val="Lijstalinea"/>
-      </w:pPr>
+        <w:rPr>
+          <w:color w:val="ED7D31" w:themeColor="accent2"/>
+        </w:rPr>
+      </w:pPr>
+      <w:r>
+        <w:rPr>
+          <w:color w:val="ED7D31" w:themeColor="accent2"/>
+        </w:rPr>
+        <w:lastRenderedPageBreak/>
+        <w:t>je stapt uit, en hoopt dat er nog andere mensen langs komen zo…</w:t>
+      </w:r>
+      <w:r>
+        <w:rPr>
+          <w:color w:val="ED7D31" w:themeColor="accent2"/>
+        </w:rPr>
+        <w:br/>
+      </w:r>
     </w:p>
     <w:p>
       <w:pPr>
@@ -451,14 +619,34 @@
           <w:ilvl w:val="0"/>
           <w:numId w:val="1"/>
         </w:numPr>
-      </w:pPr>
-      <w:r>
-        <w:t>A</w:t>
-      </w:r>
-    </w:p>
-    <w:p>
-      <w:pPr>
-        <w:pStyle w:val="Lijstalinea"/>
+        <w:rPr>
+          <w:color w:val="ED7D31" w:themeColor="accent2"/>
+        </w:rPr>
+      </w:pPr>
+      <w:r>
+        <w:rPr>
+          <w:color w:val="ED7D31" w:themeColor="accent2"/>
+        </w:rPr>
+        <w:t xml:space="preserve">nog voordat je door security </w:t>
+      </w:r>
+      <w:r>
+        <w:rPr>
+          <w:color w:val="ED7D31" w:themeColor="accent2"/>
+        </w:rPr>
+        <w:t>b</w:t>
+      </w:r>
+      <w:r>
+        <w:rPr>
+          <w:color w:val="ED7D31" w:themeColor="accent2"/>
+        </w:rPr>
+        <w:t>ent lijkt het alsof je iemand herkent, wat doe je?</w:t>
+      </w:r>
+    </w:p>
+    <w:p>
+      <w:pPr>
+        <w:rPr>
+          <w:color w:val="ED7D31" w:themeColor="accent2"/>
+        </w:rPr>
       </w:pPr>
     </w:p>
     <w:p>
@@ -468,14 +656,41 @@
           <w:ilvl w:val="0"/>
           <w:numId w:val="1"/>
         </w:numPr>
-      </w:pPr>
-      <w:r>
-        <w:t>A</w:t>
-      </w:r>
-    </w:p>
-    <w:p>
-      <w:pPr>
-        <w:pStyle w:val="Lijstalinea"/>
+        <w:rPr>
+          <w:color w:val="ED7D31" w:themeColor="accent2"/>
+        </w:rPr>
+      </w:pPr>
+      <w:r>
+        <w:rPr>
+          <w:color w:val="ED7D31" w:themeColor="accent2"/>
+        </w:rPr>
+        <w:t>uitstappen en iemand anders zoeken, komt groep vrienden langs, je gaat met hun mee en</w:t>
+      </w:r>
+      <w:r>
+        <w:rPr>
+          <w:color w:val="ED7D31" w:themeColor="accent2"/>
+        </w:rPr>
+        <w:t xml:space="preserve"> </w:t>
+      </w:r>
+      <w:r>
+        <w:rPr>
+          <w:color w:val="ED7D31" w:themeColor="accent2"/>
+        </w:rPr>
+        <w:t>verblijft daar voor een week</w:t>
+      </w:r>
+      <w:r>
+        <w:rPr>
+          <w:color w:val="ED7D31" w:themeColor="accent2"/>
+        </w:rPr>
+        <w:t>.</w:t>
+      </w:r>
+    </w:p>
+    <w:p>
+      <w:pPr>
+        <w:pStyle w:val="Lijstalinea"/>
+        <w:rPr>
+          <w:color w:val="ED7D31" w:themeColor="accent2"/>
+        </w:rPr>
       </w:pPr>
     </w:p>
     <w:p>
@@ -485,14 +700,35 @@
           <w:ilvl w:val="0"/>
           <w:numId w:val="1"/>
         </w:numPr>
-      </w:pPr>
-      <w:r>
-        <w:t>A</w:t>
-      </w:r>
-    </w:p>
-    <w:p>
-      <w:pPr>
-        <w:pStyle w:val="Lijstalinea"/>
+        <w:rPr>
+          <w:color w:val="ED7D31" w:themeColor="accent2"/>
+        </w:rPr>
+      </w:pPr>
+      <w:r>
+        <w:rPr>
+          <w:color w:val="ED7D31" w:themeColor="accent2"/>
+        </w:rPr>
+        <w:t>is ve</w:t>
+      </w:r>
+      <w:r>
+        <w:rPr>
+          <w:color w:val="ED7D31" w:themeColor="accent2"/>
+        </w:rPr>
+        <w:t>t</w:t>
+      </w:r>
+      <w:r>
+        <w:rPr>
+          <w:color w:val="ED7D31" w:themeColor="accent2"/>
+        </w:rPr>
+        <w:t xml:space="preserve"> gezellig maar wilt weer door, je neemt afscheid</w:t>
+      </w:r>
+    </w:p>
+    <w:p>
+      <w:pPr>
+        <w:pStyle w:val="Lijstalinea"/>
+        <w:rPr>
+          <w:color w:val="ED7D31" w:themeColor="accent2"/>
+        </w:rPr>
       </w:pPr>
     </w:p>
     <w:p>
@@ -502,15 +738,34 @@
           <w:ilvl w:val="0"/>
           <w:numId w:val="1"/>
         </w:numPr>
-      </w:pPr>
-      <w:r>
-        <w:t>Einde 1</w:t>
-      </w:r>
-    </w:p>
-    <w:p>
-      <w:pPr>
-        <w:pStyle w:val="Lijstalinea"/>
-      </w:pPr>
+        <w:rPr>
+          <w:color w:val="ED7D31" w:themeColor="accent2"/>
+        </w:rPr>
+      </w:pPr>
+      <w:r>
+        <w:rPr>
+          <w:color w:val="ED7D31" w:themeColor="accent2"/>
+        </w:rPr>
+        <w:t xml:space="preserve">komt leuk persoon tegen en jullie leren elkaar kennen, het </w:t>
+      </w:r>
+      <w:r>
+        <w:rPr>
+          <w:color w:val="ED7D31" w:themeColor="accent2"/>
+        </w:rPr>
+        <w:t>b</w:t>
+      </w:r>
+      <w:r>
+        <w:rPr>
+          <w:color w:val="ED7D31" w:themeColor="accent2"/>
+        </w:rPr>
+        <w:t>evalt van beide kanten goed en jullie besluiten samen een huisje te kopen daar,</w:t>
+      </w:r>
+      <w:r>
+        <w:rPr>
+          <w:color w:val="ED7D31" w:themeColor="accent2"/>
+        </w:rPr>
+        <w:br/>
+      </w:r>
     </w:p>
     <w:p>
       <w:pPr>
@@ -519,43 +774,147 @@
           <w:ilvl w:val="0"/>
           <w:numId w:val="1"/>
         </w:numPr>
-      </w:pPr>
-      <w:r>
+        <w:rPr>
+          <w:color w:val="ED7D31" w:themeColor="accent2"/>
+        </w:rPr>
+      </w:pPr>
+      <w:r>
+        <w:rPr>
+          <w:color w:val="ED7D31" w:themeColor="accent2"/>
+        </w:rPr>
+        <w:t>bleek toch iemand anders te zijn, je word neergestoken</w:t>
+      </w:r>
+    </w:p>
+    <w:p>
+      <w:pPr>
+        <w:pStyle w:val="Lijstalinea"/>
+      </w:pPr>
+    </w:p>
+    <w:p>
+      <w:pPr>
+        <w:rPr>
+          <w:color w:val="ED7D31" w:themeColor="accent2"/>
+        </w:rPr>
+      </w:pPr>
+      <w:r>
+        <w:rPr>
+          <w:color w:val="ED7D31" w:themeColor="accent2"/>
+        </w:rPr>
+        <w:t>Einde 1</w:t>
+      </w:r>
+      <w:r>
+        <w:rPr>
+          <w:color w:val="ED7D31" w:themeColor="accent2"/>
+        </w:rPr>
+        <w:t>, je haalt je examens niet.</w:t>
+      </w:r>
+      <w:r>
+        <w:rPr>
+          <w:color w:val="ED7D31" w:themeColor="accent2"/>
+        </w:rPr>
+        <w:t xml:space="preserve"> (</w:t>
+      </w:r>
+      <w:r>
+        <w:t>6</w:t>
+      </w:r>
+      <w:r>
+        <w:rPr>
+          <w:color w:val="ED7D31" w:themeColor="accent2"/>
+        </w:rPr>
+        <w:t>)</w:t>
+      </w:r>
+    </w:p>
+    <w:p>
+      <w:pPr>
+        <w:rPr>
+          <w:color w:val="ED7D31" w:themeColor="accent2"/>
+        </w:rPr>
+      </w:pPr>
+      <w:r>
+        <w:rPr>
+          <w:color w:val="ED7D31" w:themeColor="accent2"/>
+        </w:rPr>
         <w:t>Einde 2</w:t>
       </w:r>
-    </w:p>
-    <w:p>
-      <w:pPr>
-        <w:pStyle w:val="Lijstalinea"/>
-      </w:pPr>
-    </w:p>
-    <w:p>
-      <w:pPr>
-        <w:pStyle w:val="Lijstalinea"/>
-        <w:numPr>
-          <w:ilvl w:val="0"/>
-          <w:numId w:val="1"/>
-        </w:numPr>
-      </w:pPr>
-      <w:r>
+      <w:r>
+        <w:rPr>
+          <w:color w:val="ED7D31" w:themeColor="accent2"/>
+        </w:rPr>
+        <w:t xml:space="preserve">, </w:t>
+      </w:r>
+      <w:r>
+        <w:rPr>
+          <w:color w:val="ED7D31" w:themeColor="accent2"/>
+        </w:rPr>
+        <w:t>je gaat dood door gekke pipo</w:t>
+      </w:r>
+      <w:r>
+        <w:rPr>
+          <w:color w:val="ED7D31" w:themeColor="accent2"/>
+        </w:rPr>
+        <w:t xml:space="preserve"> (</w:t>
+      </w:r>
+      <w:r>
+        <w:t>20</w:t>
+      </w:r>
+      <w:r>
+        <w:rPr>
+          <w:color w:val="ED7D31" w:themeColor="accent2"/>
+        </w:rPr>
+        <w:t>)</w:t>
+      </w:r>
+    </w:p>
+    <w:p>
+      <w:pPr>
+        <w:rPr>
+          <w:color w:val="ED7D31" w:themeColor="accent2"/>
+        </w:rPr>
+      </w:pPr>
+      <w:r>
+        <w:rPr>
+          <w:color w:val="ED7D31" w:themeColor="accent2"/>
+        </w:rPr>
         <w:t>Einde 3</w:t>
       </w:r>
-    </w:p>
-    <w:p>
-      <w:pPr>
-        <w:pStyle w:val="Lijstalinea"/>
-      </w:pPr>
-    </w:p>
-    <w:p>
-      <w:pPr>
-        <w:pStyle w:val="Lijstalinea"/>
-        <w:numPr>
-          <w:ilvl w:val="0"/>
-          <w:numId w:val="1"/>
-        </w:numPr>
-      </w:pPr>
-      <w:r>
+      <w:r>
+        <w:rPr>
+          <w:color w:val="ED7D31" w:themeColor="accent2"/>
+        </w:rPr>
+        <w:t xml:space="preserve">, </w:t>
+      </w:r>
+      <w:r>
+        <w:rPr>
+          <w:color w:val="ED7D31" w:themeColor="accent2"/>
+        </w:rPr>
+        <w:t>komt leuk persoon tegen … (</w:t>
+      </w:r>
+      <w:r>
+        <w:t>19</w:t>
+      </w:r>
+      <w:r>
+        <w:rPr>
+          <w:color w:val="ED7D31" w:themeColor="accent2"/>
+        </w:rPr>
+        <w:t>)</w:t>
+      </w:r>
+    </w:p>
+    <w:p>
+      <w:pPr>
+        <w:rPr>
+          <w:color w:val="ED7D31" w:themeColor="accent2"/>
+        </w:rPr>
+      </w:pPr>
+      <w:r>
+        <w:rPr>
+          <w:color w:val="ED7D31" w:themeColor="accent2"/>
+        </w:rPr>
         <w:t>Einde 4</w:t>
+      </w:r>
+      <w:r>
+        <w:rPr>
+          <w:color w:val="ED7D31" w:themeColor="accent2"/>
+        </w:rPr>
+        <w:t xml:space="preserve">, </w:t>
       </w:r>
     </w:p>
     <w:p>
@@ -814,7 +1173,7 @@
       <w:lvlText w:val="%1."/>
       <w:lvlJc w:val="left"/>
       <w:pPr>
-        <w:ind w:left="720" w:hanging="360"/>
+        <w:ind w:left="502" w:hanging="360"/>
       </w:pPr>
       <w:rPr>
         <w:rFonts w:hint="default"/>

</xml_diff>

<commit_message>
einde  les bo 12-10
</commit_message>
<xml_diff>
--- a/Overige bestanden/Keuze verhaal stukjes.docx
+++ b/Overige bestanden/Keuze verhaal stukjes.docx
@@ -27,16 +27,24 @@
         </w:rPr>
         <w:t xml:space="preserve">nog aan bezig </w:t>
       </w:r>
+      <w:proofErr w:type="spellStart"/>
       <w:r>
         <w:rPr>
           <w:color w:val="808080" w:themeColor="background1" w:themeShade="80"/>
         </w:rPr>
-        <w:t>gwn n ide</w:t>
-      </w:r>
+        <w:t>gwn</w:t>
+      </w:r>
+      <w:proofErr w:type="spellEnd"/>
       <w:r>
         <w:rPr>
           <w:color w:val="808080" w:themeColor="background1" w:themeShade="80"/>
         </w:rPr>
+        <w:t xml:space="preserve"> n ide</w:t>
+      </w:r>
+      <w:r>
+        <w:rPr>
+          <w:color w:val="808080" w:themeColor="background1" w:themeShade="80"/>
+        </w:rPr>
         <w:t xml:space="preserve">e </w:t>
       </w:r>
       <w:r>
@@ -55,29 +63,17 @@
     </w:p>
     <w:p>
       <w:pPr>
-        <w:pStyle w:val="Lijstalinea"/>
-        <w:numPr>
-          <w:ilvl w:val="0"/>
-          <w:numId w:val="1"/>
-        </w:numPr>
-        <w:rPr>
-          <w:color w:val="00B050"/>
-          <w:highlight w:val="yellow"/>
-        </w:rPr>
-      </w:pPr>
-      <w:r>
-        <w:rPr>
-          <w:color w:val="00B050"/>
-          <w:highlight w:val="yellow"/>
-        </w:rPr>
-        <w:t xml:space="preserve">Welkom bij mijn eindopdracht van periode 1 Hello You, ik heb een textbased applicatie gemaakt die je een verhaal zal laten beleven, hierin ben jij de hoofdpersoon, en kan je zelf keuzes maken om te zien hoe het verhaal verdergaat en uiteindelijk afloopt. Ik heb het een beetje gebaseerd op mezelf, Wil je beginnen? </w:t>
-      </w:r>
-      <w:r>
-        <w:rPr>
-          <w:color w:val="00B050"/>
-          <w:highlight w:val="yellow"/>
-        </w:rPr>
-        <w:t>=&gt; 2</w:t>
+        <w:rPr>
+          <w:color w:val="00B050"/>
+          <w:highlight w:val="yellow"/>
+        </w:rPr>
+      </w:pPr>
+      <w:r>
+        <w:rPr>
+          <w:color w:val="00B050"/>
+          <w:highlight w:val="yellow"/>
+        </w:rPr>
+        <w:t>Welkom bij mijn eindopdracht van periode 1 Hello You, ik heb een textbased applicatie gemaakt die je een verhaal zal laten beleven, hierin ben jij de hoofdpersoon, en kan je zelf keuzes maken om te zien hoe het verhaal verdergaat en uiteindelijk afloopt. Ik heb het een beetje gebaseerd op mezelf, Wil je beginnen? =&gt; 2</w:t>
       </w:r>
       <w:r>
         <w:rPr>
@@ -85,6 +81,19 @@
           <w:highlight w:val="yellow"/>
         </w:rPr>
         <w:t xml:space="preserve"> / =&gt; jammer, einde</w:t>
+      </w:r>
+      <w:r>
+        <w:rPr>
+          <w:color w:val="00B050"/>
+          <w:highlight w:val="yellow"/>
+        </w:rPr>
+        <w:t xml:space="preserve"> </w:t>
+      </w:r>
+      <w:r>
+        <w:rPr>
+          <w:color w:val="000000" w:themeColor="text1"/>
+        </w:rPr>
+        <w:t>(1)</w:t>
       </w:r>
     </w:p>
     <w:p>
@@ -99,11 +108,6 @@
     </w:p>
     <w:p>
       <w:pPr>
-        <w:pStyle w:val="Lijstalinea"/>
-        <w:numPr>
-          <w:ilvl w:val="0"/>
-          <w:numId w:val="1"/>
-        </w:numPr>
         <w:rPr>
           <w:color w:val="00B050"/>
           <w:highlight w:val="yellow"/>
@@ -115,6 +119,30 @@
           <w:highlight w:val="yellow"/>
         </w:rPr>
         <w:t>Leuk! Lets go!</w:t>
+      </w:r>
+      <w:r>
+        <w:rPr>
+          <w:color w:val="000000" w:themeColor="text1"/>
+        </w:rPr>
+        <w:t xml:space="preserve"> </w:t>
+      </w:r>
+      <w:r>
+        <w:rPr>
+          <w:color w:val="000000" w:themeColor="text1"/>
+        </w:rPr>
+        <w:t>(</w:t>
+      </w:r>
+      <w:r>
+        <w:rPr>
+          <w:color w:val="000000" w:themeColor="text1"/>
+        </w:rPr>
+        <w:t>2</w:t>
+      </w:r>
+      <w:r>
+        <w:rPr>
+          <w:color w:val="000000" w:themeColor="text1"/>
+        </w:rPr>
+        <w:t>)</w:t>
       </w:r>
     </w:p>
     <w:p>
@@ -129,11 +157,6 @@
     </w:p>
     <w:p>
       <w:pPr>
-        <w:pStyle w:val="Lijstalinea"/>
-        <w:numPr>
-          <w:ilvl w:val="0"/>
-          <w:numId w:val="1"/>
-        </w:numPr>
         <w:rPr>
           <w:color w:val="00B050"/>
           <w:highlight w:val="yellow"/>
@@ -145,6 +168,24 @@
           <w:highlight w:val="yellow"/>
         </w:rPr>
         <w:t>Jammer einde</w:t>
+      </w:r>
+      <w:r>
+        <w:rPr>
+          <w:color w:val="000000" w:themeColor="text1"/>
+        </w:rPr>
+        <w:t>(</w:t>
+      </w:r>
+      <w:r>
+        <w:rPr>
+          <w:color w:val="000000" w:themeColor="text1"/>
+        </w:rPr>
+        <w:t>3</w:t>
+      </w:r>
+      <w:r>
+        <w:rPr>
+          <w:color w:val="000000" w:themeColor="text1"/>
+        </w:rPr>
+        <w:t>)</w:t>
       </w:r>
     </w:p>
     <w:p>
@@ -159,22 +200,51 @@
     </w:p>
     <w:p>
       <w:pPr>
-        <w:pStyle w:val="Lijstalinea"/>
-        <w:numPr>
-          <w:ilvl w:val="0"/>
-          <w:numId w:val="1"/>
-        </w:numPr>
-        <w:rPr>
-          <w:color w:val="00B050"/>
-          <w:highlight w:val="yellow"/>
-        </w:rPr>
-      </w:pPr>
-      <w:r>
-        <w:rPr>
-          <w:color w:val="00B050"/>
-          <w:highlight w:val="yellow"/>
-        </w:rPr>
-        <w:t xml:space="preserve">Je zit in het examenjaar van je opleiding op met MA, maar jullie klas heeft nog 1 belangrijke toets gemist van het begin van het jaar, opzich sta je er prima voor, dus de kans is groot dat je het haalt, wat doe je? </w:t>
+        <w:rPr>
+          <w:color w:val="00B050"/>
+          <w:highlight w:val="yellow"/>
+        </w:rPr>
+      </w:pPr>
+      <w:r>
+        <w:rPr>
+          <w:color w:val="00B050"/>
+          <w:highlight w:val="yellow"/>
+        </w:rPr>
+        <w:t xml:space="preserve">Je zit in het examenjaar van je opleiding op met MA, maar jullie klas heeft nog 1 belangrijke toets gemist van het begin van het jaar, </w:t>
+      </w:r>
+      <w:proofErr w:type="spellStart"/>
+      <w:r>
+        <w:rPr>
+          <w:color w:val="00B050"/>
+          <w:highlight w:val="yellow"/>
+        </w:rPr>
+        <w:t>opzich</w:t>
+      </w:r>
+      <w:proofErr w:type="spellEnd"/>
+      <w:r>
+        <w:rPr>
+          <w:color w:val="00B050"/>
+          <w:highlight w:val="yellow"/>
+        </w:rPr>
+        <w:t xml:space="preserve"> sta je er prima voor, dus de kans is groot dat je het haalt, wat doe je? </w:t>
+      </w:r>
+      <w:r>
+        <w:rPr>
+          <w:color w:val="000000" w:themeColor="text1"/>
+        </w:rPr>
+        <w:t>(</w:t>
+      </w:r>
+      <w:r>
+        <w:rPr>
+          <w:color w:val="000000" w:themeColor="text1"/>
+        </w:rPr>
+        <w:t>4</w:t>
+      </w:r>
+      <w:r>
+        <w:rPr>
+          <w:color w:val="000000" w:themeColor="text1"/>
+        </w:rPr>
+        <w:t>)</w:t>
       </w:r>
     </w:p>
     <w:p>
@@ -189,29 +259,92 @@
     </w:p>
     <w:p>
       <w:pPr>
-        <w:pStyle w:val="Lijstalinea"/>
-        <w:numPr>
-          <w:ilvl w:val="0"/>
-          <w:numId w:val="1"/>
-        </w:numPr>
-        <w:rPr>
-          <w:color w:val="00B050"/>
-          <w:highlight w:val="yellow"/>
-        </w:rPr>
-      </w:pPr>
-      <w:r>
-        <w:rPr>
-          <w:color w:val="00B050"/>
-          <w:highlight w:val="yellow"/>
-        </w:rPr>
-        <w:t xml:space="preserve">Okee lekker zelfverzekerd, nu hopen dat het goedkomt! </w:t>
-      </w:r>
-      <w:r>
-        <w:rPr>
-          <w:color w:val="00B050"/>
-          <w:highlight w:val="yellow"/>
-        </w:rPr>
-        <w:t>Oh jeej, de kans is 50/50, dice rollll</w:t>
+        <w:rPr>
+          <w:color w:val="00B050"/>
+          <w:highlight w:val="yellow"/>
+        </w:rPr>
+      </w:pPr>
+      <w:proofErr w:type="spellStart"/>
+      <w:r>
+        <w:rPr>
+          <w:color w:val="00B050"/>
+          <w:highlight w:val="yellow"/>
+        </w:rPr>
+        <w:t>Okee</w:t>
+      </w:r>
+      <w:proofErr w:type="spellEnd"/>
+      <w:r>
+        <w:rPr>
+          <w:color w:val="00B050"/>
+          <w:highlight w:val="yellow"/>
+        </w:rPr>
+        <w:t xml:space="preserve"> lekker zelfverzekerd, nu hopen dat het goedkomt! </w:t>
+      </w:r>
+      <w:r>
+        <w:rPr>
+          <w:color w:val="00B050"/>
+          <w:highlight w:val="yellow"/>
+        </w:rPr>
+        <w:t xml:space="preserve">Oh </w:t>
+      </w:r>
+      <w:proofErr w:type="spellStart"/>
+      <w:r>
+        <w:rPr>
+          <w:color w:val="00B050"/>
+          <w:highlight w:val="yellow"/>
+        </w:rPr>
+        <w:t>jeej</w:t>
+      </w:r>
+      <w:proofErr w:type="spellEnd"/>
+      <w:r>
+        <w:rPr>
+          <w:color w:val="00B050"/>
+          <w:highlight w:val="yellow"/>
+        </w:rPr>
+        <w:t xml:space="preserve">, de kans is 50/50, </w:t>
+      </w:r>
+      <w:proofErr w:type="spellStart"/>
+      <w:r>
+        <w:rPr>
+          <w:color w:val="00B050"/>
+          <w:highlight w:val="yellow"/>
+        </w:rPr>
+        <w:t>dice</w:t>
+      </w:r>
+      <w:proofErr w:type="spellEnd"/>
+      <w:r>
+        <w:rPr>
+          <w:color w:val="00B050"/>
+          <w:highlight w:val="yellow"/>
+        </w:rPr>
+        <w:t xml:space="preserve"> </w:t>
+      </w:r>
+      <w:proofErr w:type="spellStart"/>
+      <w:r>
+        <w:rPr>
+          <w:color w:val="00B050"/>
+          <w:highlight w:val="yellow"/>
+        </w:rPr>
+        <w:t>rollll</w:t>
+      </w:r>
+      <w:proofErr w:type="spellEnd"/>
+      <w:r>
+        <w:rPr>
+          <w:color w:val="000000" w:themeColor="text1"/>
+        </w:rPr>
+        <w:t>(</w:t>
+      </w:r>
+      <w:r>
+        <w:rPr>
+          <w:color w:val="000000" w:themeColor="text1"/>
+        </w:rPr>
+        <w:t>5</w:t>
+      </w:r>
+      <w:r>
+        <w:rPr>
+          <w:color w:val="000000" w:themeColor="text1"/>
+        </w:rPr>
+        <w:t>)</w:t>
       </w:r>
     </w:p>
     <w:p>
@@ -226,11 +359,6 @@
     </w:p>
     <w:p>
       <w:pPr>
-        <w:pStyle w:val="Lijstalinea"/>
-        <w:numPr>
-          <w:ilvl w:val="0"/>
-          <w:numId w:val="1"/>
-        </w:numPr>
         <w:rPr>
           <w:color w:val="00B050"/>
           <w:highlight w:val="yellow"/>
@@ -277,6 +405,30 @@
           <w:highlight w:val="yellow"/>
         </w:rPr>
         <w:t>. Volgende keer beter!</w:t>
+      </w:r>
+      <w:r>
+        <w:rPr>
+          <w:color w:val="000000" w:themeColor="text1"/>
+        </w:rPr>
+        <w:t xml:space="preserve"> </w:t>
+      </w:r>
+      <w:r>
+        <w:rPr>
+          <w:color w:val="000000" w:themeColor="text1"/>
+        </w:rPr>
+        <w:t>(</w:t>
+      </w:r>
+      <w:r>
+        <w:rPr>
+          <w:color w:val="000000" w:themeColor="text1"/>
+        </w:rPr>
+        <w:t>6</w:t>
+      </w:r>
+      <w:r>
+        <w:rPr>
+          <w:color w:val="000000" w:themeColor="text1"/>
+        </w:rPr>
+        <w:t>)</w:t>
       </w:r>
     </w:p>
     <w:p>
@@ -291,151 +443,379 @@
     </w:p>
     <w:p>
       <w:pPr>
+        <w:rPr>
+          <w:color w:val="00B050"/>
+          <w:highlight w:val="yellow"/>
+        </w:rPr>
+      </w:pPr>
+      <w:r>
+        <w:rPr>
+          <w:color w:val="00B050"/>
+          <w:highlight w:val="yellow"/>
+        </w:rPr>
+        <w:t>Luckyyy! Je stond er al goed voor, het was dus niet zo erg dat je niet alles wist</w:t>
+      </w:r>
+      <w:r>
+        <w:rPr>
+          <w:color w:val="00B050"/>
+          <w:highlight w:val="yellow"/>
+        </w:rPr>
+        <w:t>. je bent geslaagd en krijgt een uitnodiging binnen voor je diploma uitreiking, eenmaal daar die je veel docenten weer en praat je bij met je klasgenoten, je verteld ze over de reis naar het buitenland die je wilt gaan maken, spannend!</w:t>
+      </w:r>
+      <w:r>
+        <w:rPr>
+          <w:color w:val="000000" w:themeColor="text1"/>
+        </w:rPr>
+        <w:t xml:space="preserve"> </w:t>
+      </w:r>
+      <w:r>
+        <w:rPr>
+          <w:color w:val="000000" w:themeColor="text1"/>
+        </w:rPr>
+        <w:t>(</w:t>
+      </w:r>
+      <w:r>
+        <w:rPr>
+          <w:color w:val="000000" w:themeColor="text1"/>
+        </w:rPr>
+        <w:t>7</w:t>
+      </w:r>
+      <w:r>
+        <w:rPr>
+          <w:color w:val="000000" w:themeColor="text1"/>
+        </w:rPr>
+        <w:t>)</w:t>
+      </w:r>
+    </w:p>
+    <w:p>
+      <w:pPr>
         <w:pStyle w:val="Lijstalinea"/>
-        <w:numPr>
-          <w:ilvl w:val="0"/>
-          <w:numId w:val="1"/>
-        </w:numPr>
-        <w:rPr>
-          <w:color w:val="00B050"/>
-          <w:highlight w:val="yellow"/>
-        </w:rPr>
-      </w:pPr>
-      <w:r>
-        <w:rPr>
-          <w:color w:val="00B050"/>
-          <w:highlight w:val="yellow"/>
-        </w:rPr>
-        <w:t>Luckyyy! Je stond er al goed voor, het was dus niet zo erg dat je niet alles wist</w:t>
-      </w:r>
-      <w:r>
-        <w:rPr>
-          <w:color w:val="00B050"/>
-          <w:highlight w:val="yellow"/>
-        </w:rPr>
-        <w:t>. je bent geslaagd en krijgt een uitnodiging binnen voor je diploma uitreiking, eenmaal daar die je veel docenten weer en praat je bij met je klasgenoten, je verteld ze over de reis naar het buitenland die je wilt gaan maken, spannend!</w:t>
+        <w:rPr>
+          <w:color w:val="ED7D31" w:themeColor="accent2"/>
+        </w:rPr>
+      </w:pPr>
+    </w:p>
+    <w:p>
+      <w:pPr>
+        <w:rPr>
+          <w:color w:val="00B050"/>
+          <w:highlight w:val="yellow"/>
+        </w:rPr>
+      </w:pPr>
+      <w:r>
+        <w:rPr>
+          <w:color w:val="00B050"/>
+          <w:highlight w:val="yellow"/>
+        </w:rPr>
+        <w:t>Slim! Je slaagt en hebt je vakantie dubbel verdient!</w:t>
+      </w:r>
+      <w:r>
+        <w:rPr>
+          <w:color w:val="00B050"/>
+          <w:highlight w:val="yellow"/>
+        </w:rPr>
+        <w:t xml:space="preserve"> Je</w:t>
+      </w:r>
+      <w:r>
+        <w:rPr>
+          <w:color w:val="00B050"/>
+          <w:highlight w:val="yellow"/>
+        </w:rPr>
+        <w:t xml:space="preserve"> krijgt een uitnodiging binnen voor je diploma uitreiking, eenmaal daar die je veel docenten weer en praat je bij met je klasgenoten, je verteld ze over de reis naar het buitenland die je wilt gaan maken, spannend!</w:t>
+      </w:r>
+      <w:r>
+        <w:rPr>
+          <w:color w:val="00B050"/>
+          <w:highlight w:val="yellow"/>
+        </w:rPr>
+        <w:t xml:space="preserve"> </w:t>
+      </w:r>
+      <w:r>
+        <w:rPr>
+          <w:color w:val="000000" w:themeColor="text1"/>
+        </w:rPr>
+        <w:t>(</w:t>
+      </w:r>
+      <w:r>
+        <w:rPr>
+          <w:color w:val="000000" w:themeColor="text1"/>
+        </w:rPr>
+        <w:t>8)</w:t>
+      </w:r>
+    </w:p>
+    <w:p>
+      <w:pPr>
+        <w:rPr>
+          <w:color w:val="ED7D31" w:themeColor="accent2"/>
+        </w:rPr>
+      </w:pPr>
+    </w:p>
+    <w:p>
+      <w:pPr>
+        <w:rPr>
+          <w:color w:val="ED7D31" w:themeColor="accent2"/>
+        </w:rPr>
+      </w:pPr>
+      <w:r>
+        <w:rPr>
+          <w:color w:val="70AD47" w:themeColor="accent6"/>
+          <w:highlight w:val="yellow"/>
+        </w:rPr>
+        <w:t>Je gaat een jaar naar het buitenland, gaaf! H</w:t>
+      </w:r>
+      <w:r>
+        <w:rPr>
+          <w:color w:val="70AD47" w:themeColor="accent6"/>
+          <w:highlight w:val="yellow"/>
+        </w:rPr>
+        <w:t xml:space="preserve">oe wil je gaan? </w:t>
+      </w:r>
+      <w:r>
+        <w:rPr>
+          <w:color w:val="70AD47" w:themeColor="accent6"/>
+          <w:highlight w:val="yellow"/>
+        </w:rPr>
+        <w:t>Met het vliegtuig</w:t>
+      </w:r>
+      <w:r>
+        <w:rPr>
+          <w:color w:val="70AD47" w:themeColor="accent6"/>
+          <w:highlight w:val="yellow"/>
+        </w:rPr>
+        <w:t xml:space="preserve"> of rijden?</w:t>
+      </w:r>
+      <w:r>
+        <w:rPr>
+          <w:color w:val="70AD47" w:themeColor="accent6"/>
+        </w:rPr>
+        <w:t xml:space="preserve"> </w:t>
+      </w:r>
+      <w:r>
+        <w:rPr>
+          <w:color w:val="000000" w:themeColor="text1"/>
+        </w:rPr>
+        <w:t>(</w:t>
+      </w:r>
+      <w:r>
+        <w:rPr>
+          <w:color w:val="000000" w:themeColor="text1"/>
+        </w:rPr>
+        <w:t>9</w:t>
+      </w:r>
+      <w:r>
+        <w:rPr>
+          <w:color w:val="000000" w:themeColor="text1"/>
+        </w:rPr>
+        <w:t>)</w:t>
       </w:r>
     </w:p>
     <w:p>
       <w:pPr>
         <w:pStyle w:val="Lijstalinea"/>
         <w:rPr>
-          <w:color w:val="ED7D31" w:themeColor="accent2"/>
-        </w:rPr>
-      </w:pPr>
+          <w:color w:val="70AD47" w:themeColor="accent6"/>
+        </w:rPr>
+      </w:pPr>
+    </w:p>
+    <w:p>
+      <w:r>
+        <w:rPr>
+          <w:color w:val="70AD47" w:themeColor="accent6"/>
+          <w:highlight w:val="yellow"/>
+        </w:rPr>
+        <w:t>Prima! Je vliegt overmorgen om 6:15</w:t>
+      </w:r>
+      <w:r>
+        <w:rPr>
+          <w:color w:val="70AD47" w:themeColor="accent6"/>
+          <w:highlight w:val="yellow"/>
+        </w:rPr>
+        <w:t xml:space="preserve"> naar </w:t>
+      </w:r>
+      <w:r>
+        <w:rPr>
+          <w:color w:val="70AD47" w:themeColor="accent6"/>
+          <w:highlight w:val="yellow"/>
+        </w:rPr>
+        <w:t>Palermo</w:t>
+      </w:r>
+      <w:r>
+        <w:rPr>
+          <w:color w:val="70AD47" w:themeColor="accent6"/>
+          <w:highlight w:val="yellow"/>
+        </w:rPr>
+        <w:t xml:space="preserve"> in Sicilië, hier ben je al een keer met je schoonfamilie geweest en het was ongelofelijk mooi, je gaat vanavond afscheid nemen van hun, ze willen wel graag op bezoek komen en helpen je alvast met inpakken, </w:t>
+      </w:r>
+      <w:r>
+        <w:rPr>
+          <w:color w:val="70AD47" w:themeColor="accent6"/>
+          <w:highlight w:val="yellow"/>
+        </w:rPr>
+        <w:t xml:space="preserve">zo kan je </w:t>
+      </w:r>
+      <w:r>
+        <w:rPr>
+          <w:color w:val="70AD47" w:themeColor="accent6"/>
+          <w:highlight w:val="yellow"/>
+        </w:rPr>
+        <w:t>rustig je vakantie in gaan.</w:t>
+      </w:r>
+      <w:r>
+        <w:rPr>
+          <w:color w:val="70AD47" w:themeColor="accent6"/>
+        </w:rPr>
+        <w:t xml:space="preserve"> </w:t>
+      </w:r>
+      <w:r>
+        <w:t>(</w:t>
+      </w:r>
+      <w:r>
+        <w:t>1</w:t>
+      </w:r>
+      <w:r>
+        <w:t>0</w:t>
+      </w:r>
+      <w:r>
+        <w:t>)</w:t>
+      </w:r>
+    </w:p>
+    <w:p>
+      <w:pPr>
+        <w:rPr>
+          <w:color w:val="ED7D31" w:themeColor="accent2"/>
+        </w:rPr>
+      </w:pPr>
+      <w:r>
+        <w:rPr>
+          <w:color w:val="70AD47" w:themeColor="accent6"/>
+          <w:highlight w:val="yellow"/>
+        </w:rPr>
+        <w:lastRenderedPageBreak/>
+        <w:t xml:space="preserve">Die ochtend zelf ga je met het OV naar Schiphol, je appt iedereen je vluchtnummer en gegevens en zoekt je gate om in te checken, even later, </w:t>
+      </w:r>
+      <w:r>
+        <w:rPr>
+          <w:color w:val="70AD47" w:themeColor="accent6"/>
+          <w:highlight w:val="yellow"/>
+        </w:rPr>
+        <w:t xml:space="preserve">nog voordat je </w:t>
+      </w:r>
+      <w:r>
+        <w:rPr>
+          <w:color w:val="70AD47" w:themeColor="accent6"/>
+          <w:highlight w:val="yellow"/>
+        </w:rPr>
+        <w:t>bij</w:t>
+      </w:r>
+      <w:r>
+        <w:rPr>
+          <w:color w:val="70AD47" w:themeColor="accent6"/>
+          <w:highlight w:val="yellow"/>
+        </w:rPr>
+        <w:t xml:space="preserve"> security bent lijkt het alsof je iemand herkent, </w:t>
+      </w:r>
+      <w:r>
+        <w:rPr>
+          <w:color w:val="70AD47" w:themeColor="accent6"/>
+          <w:highlight w:val="yellow"/>
+        </w:rPr>
+        <w:t xml:space="preserve">je kan alleen niet plaatsen wie het is of waarvan je hem kent, </w:t>
+      </w:r>
+      <w:r>
+        <w:rPr>
+          <w:color w:val="70AD47" w:themeColor="accent6"/>
+          <w:highlight w:val="yellow"/>
+        </w:rPr>
+        <w:t>wat doe je?</w:t>
+      </w:r>
+      <w:r>
+        <w:rPr>
+          <w:color w:val="70AD47" w:themeColor="accent6"/>
+        </w:rPr>
+        <w:t xml:space="preserve"> </w:t>
+      </w:r>
+      <w:r>
+        <w:rPr>
+          <w:color w:val="000000" w:themeColor="text1"/>
+        </w:rPr>
+        <w:t>(1</w:t>
+      </w:r>
+      <w:r>
+        <w:rPr>
+          <w:color w:val="000000" w:themeColor="text1"/>
+        </w:rPr>
+        <w:t>0.2)</w:t>
+      </w:r>
+    </w:p>
+    <w:p>
+      <w:pPr>
+        <w:rPr>
+          <w:color w:val="ED7D31" w:themeColor="accent2"/>
+        </w:rPr>
+      </w:pPr>
+    </w:p>
+    <w:p>
+      <w:pPr>
+        <w:rPr>
+          <w:color w:val="ED7D31" w:themeColor="accent2"/>
+        </w:rPr>
+      </w:pPr>
+      <w:r>
+        <w:rPr>
+          <w:color w:val="70AD47" w:themeColor="accent6"/>
+          <w:highlight w:val="yellow"/>
+        </w:rPr>
+        <w:t>Hahaha, in al je enthousiasme ben je vergeten</w:t>
+      </w:r>
+      <w:r>
+        <w:rPr>
+          <w:color w:val="70AD47" w:themeColor="accent6"/>
+          <w:highlight w:val="yellow"/>
+        </w:rPr>
+        <w:t xml:space="preserve"> </w:t>
+      </w:r>
+      <w:r>
+        <w:rPr>
+          <w:color w:val="70AD47" w:themeColor="accent6"/>
+          <w:highlight w:val="yellow"/>
+        </w:rPr>
+        <w:t>dat je geen rijbewijs hebt, je kan nog een last minute vliegticket proberen te scoren dan ben je er snel, of je kan gaan liften, misschien leer je wel allemaal leuke mensen kennen!</w:t>
+      </w:r>
+      <w:r>
+        <w:rPr>
+          <w:color w:val="ED7D31" w:themeColor="accent2"/>
+        </w:rPr>
+        <w:t xml:space="preserve"> </w:t>
+      </w:r>
+      <w:r>
+        <w:rPr>
+          <w:color w:val="000000" w:themeColor="text1"/>
+        </w:rPr>
+        <w:t>(1</w:t>
+      </w:r>
+      <w:r>
+        <w:rPr>
+          <w:color w:val="000000" w:themeColor="text1"/>
+        </w:rPr>
+        <w:t>1</w:t>
+      </w:r>
+      <w:r>
+        <w:rPr>
+          <w:color w:val="000000" w:themeColor="text1"/>
+        </w:rPr>
+        <w:t>)</w:t>
+      </w:r>
     </w:p>
     <w:p>
       <w:pPr>
         <w:pStyle w:val="Lijstalinea"/>
-        <w:numPr>
-          <w:ilvl w:val="0"/>
-          <w:numId w:val="1"/>
-        </w:numPr>
-        <w:rPr>
-          <w:color w:val="ED7D31" w:themeColor="accent2"/>
-        </w:rPr>
-      </w:pPr>
-      <w:r>
-        <w:rPr>
-          <w:color w:val="ED7D31" w:themeColor="accent2"/>
-        </w:rPr>
-        <w:t>Slim! Je slaagt en hebt je vakantie dubbel verdient!</w:t>
-      </w:r>
-    </w:p>
-    <w:p>
-      <w:pPr>
-        <w:pStyle w:val="Lijstalinea"/>
-        <w:ind w:left="502"/>
-        <w:rPr>
-          <w:color w:val="ED7D31" w:themeColor="accent2"/>
-        </w:rPr>
-      </w:pPr>
-    </w:p>
-    <w:p>
-      <w:pPr>
-        <w:pStyle w:val="Lijstalinea"/>
-        <w:numPr>
-          <w:ilvl w:val="0"/>
-          <w:numId w:val="1"/>
-        </w:numPr>
-        <w:rPr>
-          <w:color w:val="ED7D31" w:themeColor="accent2"/>
-        </w:rPr>
-      </w:pPr>
-      <w:r>
-        <w:rPr>
-          <w:color w:val="ED7D31" w:themeColor="accent2"/>
-        </w:rPr>
-        <w:t>Hoe wil je gaan? Vliegtuig of rijden?</w:t>
-      </w:r>
-    </w:p>
-    <w:p>
-      <w:pPr>
-        <w:pStyle w:val="Lijstalinea"/>
-        <w:rPr>
-          <w:color w:val="ED7D31" w:themeColor="accent2"/>
-        </w:rPr>
-      </w:pPr>
-    </w:p>
-    <w:p>
-      <w:pPr>
-        <w:pStyle w:val="Lijstalinea"/>
-        <w:numPr>
-          <w:ilvl w:val="0"/>
-          <w:numId w:val="1"/>
-        </w:numPr>
-        <w:rPr>
-          <w:color w:val="ED7D31" w:themeColor="accent2"/>
-        </w:rPr>
-      </w:pPr>
-      <w:r>
-        <w:rPr>
-          <w:color w:val="ED7D31" w:themeColor="accent2"/>
-        </w:rPr>
-        <w:t>Prima! Je vliegt overmorgen om 6:15 zo kan je nog even je spullen in pakken</w:t>
-      </w:r>
-    </w:p>
-    <w:p>
-      <w:pPr>
-        <w:pStyle w:val="Lijstalinea"/>
-        <w:rPr>
-          <w:color w:val="ED7D31" w:themeColor="accent2"/>
-        </w:rPr>
-      </w:pPr>
-    </w:p>
-    <w:p>
-      <w:pPr>
-        <w:pStyle w:val="Lijstalinea"/>
-        <w:numPr>
-          <w:ilvl w:val="0"/>
-          <w:numId w:val="1"/>
-        </w:numPr>
-        <w:rPr>
-          <w:color w:val="ED7D31" w:themeColor="accent2"/>
-        </w:rPr>
-      </w:pPr>
-      <w:r>
-        <w:rPr>
-          <w:color w:val="ED7D31" w:themeColor="accent2"/>
-        </w:rPr>
-        <w:t>Ohhh maar je hebt geen rijbewijs? Dat word dan maar liften, of ga je toch met het vliegtuig?</w:t>
-      </w:r>
-    </w:p>
-    <w:p>
-      <w:pPr>
-        <w:pStyle w:val="Lijstalinea"/>
-        <w:rPr>
-          <w:color w:val="ED7D31" w:themeColor="accent2"/>
-        </w:rPr>
-      </w:pPr>
-    </w:p>
-    <w:p>
-      <w:pPr>
-        <w:pStyle w:val="Lijstalinea"/>
-        <w:numPr>
-          <w:ilvl w:val="0"/>
-          <w:numId w:val="1"/>
-        </w:numPr>
+        <w:rPr>
+          <w:color w:val="ED7D31" w:themeColor="accent2"/>
+        </w:rPr>
+      </w:pPr>
+    </w:p>
+    <w:p>
+      <w:pPr>
         <w:rPr>
           <w:color w:val="ED7D31" w:themeColor="accent2"/>
         </w:rPr>
@@ -446,22 +826,39 @@
         </w:rPr>
         <w:t>Liften is prima!</w:t>
       </w:r>
-    </w:p>
-    <w:p>
-      <w:pPr>
-        <w:pStyle w:val="Lijstalinea"/>
-        <w:rPr>
-          <w:color w:val="ED7D31" w:themeColor="accent2"/>
-        </w:rPr>
-      </w:pPr>
-    </w:p>
-    <w:p>
-      <w:pPr>
-        <w:pStyle w:val="Lijstalinea"/>
-        <w:numPr>
-          <w:ilvl w:val="0"/>
-          <w:numId w:val="1"/>
-        </w:numPr>
+      <w:r>
+        <w:rPr>
+          <w:color w:val="000000" w:themeColor="text1"/>
+        </w:rPr>
+        <w:t xml:space="preserve"> </w:t>
+      </w:r>
+      <w:r>
+        <w:rPr>
+          <w:color w:val="000000" w:themeColor="text1"/>
+        </w:rPr>
+        <w:t>(1</w:t>
+      </w:r>
+      <w:r>
+        <w:rPr>
+          <w:color w:val="000000" w:themeColor="text1"/>
+        </w:rPr>
+        <w:t>2</w:t>
+      </w:r>
+      <w:r>
+        <w:rPr>
+          <w:color w:val="000000" w:themeColor="text1"/>
+        </w:rPr>
+        <w:t>)</w:t>
+      </w:r>
+      <w:r>
+        <w:rPr>
+          <w:color w:val="ED7D31" w:themeColor="accent2"/>
+        </w:rPr>
+        <w:br/>
+      </w:r>
+    </w:p>
+    <w:p>
+      <w:pPr>
         <w:rPr>
           <w:color w:val="ED7D31" w:themeColor="accent2"/>
         </w:rPr>
@@ -472,19 +869,39 @@
         </w:rPr>
         <w:t>je ouders kunnen je wegbrengen en daarna stap je bij allerlei mensen in, sommige stil, sommige heel gezellig, ziet iemand die je lijkt te herkennen, wat doe je?</w:t>
       </w:r>
-    </w:p>
-    <w:p>
-      <w:pPr>
-        <w:pStyle w:val="Lijstalinea"/>
-      </w:pPr>
-    </w:p>
-    <w:p>
-      <w:pPr>
-        <w:pStyle w:val="Lijstalinea"/>
-        <w:numPr>
-          <w:ilvl w:val="0"/>
-          <w:numId w:val="1"/>
-        </w:numPr>
+      <w:r>
+        <w:rPr>
+          <w:color w:val="000000" w:themeColor="text1"/>
+        </w:rPr>
+        <w:t xml:space="preserve"> </w:t>
+      </w:r>
+      <w:r>
+        <w:rPr>
+          <w:color w:val="000000" w:themeColor="text1"/>
+        </w:rPr>
+        <w:t>(1</w:t>
+      </w:r>
+      <w:r>
+        <w:rPr>
+          <w:color w:val="000000" w:themeColor="text1"/>
+        </w:rPr>
+        <w:t>3</w:t>
+      </w:r>
+      <w:r>
+        <w:rPr>
+          <w:color w:val="000000" w:themeColor="text1"/>
+        </w:rPr>
+        <w:t>)</w:t>
+      </w:r>
+      <w:r>
+        <w:rPr>
+          <w:color w:val="ED7D31" w:themeColor="accent2"/>
+        </w:rPr>
+        <w:br/>
+      </w:r>
+    </w:p>
+    <w:p>
+      <w:pPr>
         <w:rPr>
           <w:color w:val="ED7D31" w:themeColor="accent2"/>
         </w:rPr>
@@ -495,12 +912,14 @@
         </w:rPr>
         <w:t xml:space="preserve">Je komt een </w:t>
       </w:r>
+      <w:proofErr w:type="spellStart"/>
       <w:r>
         <w:rPr>
           <w:color w:val="00B050"/>
         </w:rPr>
         <w:t>Milos</w:t>
       </w:r>
+      <w:proofErr w:type="spellEnd"/>
       <w:r>
         <w:rPr>
           <w:color w:val="00B050"/>
@@ -547,13 +966,7 @@
         <w:rPr>
           <w:color w:val="00B050"/>
         </w:rPr>
-        <w:t xml:space="preserve">de afslag hebben gemist! Jullie rijden langs een heel rustig tankstation of wat te eten te halen, Wat doe je? </w:t>
-      </w:r>
-      <w:r>
-        <w:rPr>
-          <w:color w:val="00B050"/>
-        </w:rPr>
-        <w:t xml:space="preserve"> je stapt uit, en </w:t>
+        <w:t xml:space="preserve">de afslag hebben gemist! Jullie rijden langs een heel rustig tankstation of wat te eten te halen, Wat doe je?  je stapt uit, en </w:t>
       </w:r>
       <w:r>
         <w:rPr>
@@ -569,6 +982,24 @@
         </w:rPr>
         <w:t xml:space="preserve"> A of B</w:t>
       </w:r>
+      <w:r>
+        <w:rPr>
+          <w:color w:val="000000" w:themeColor="text1"/>
+        </w:rPr>
+        <w:t>(1</w:t>
+      </w:r>
+      <w:r>
+        <w:rPr>
+          <w:color w:val="000000" w:themeColor="text1"/>
+        </w:rPr>
+        <w:t>4</w:t>
+      </w:r>
+      <w:r>
+        <w:rPr>
+          <w:color w:val="000000" w:themeColor="text1"/>
+        </w:rPr>
+        <w:t>)</w:t>
+      </w:r>
     </w:p>
     <w:p>
       <w:pPr>
@@ -580,352 +1011,372 @@
     </w:p>
     <w:p>
       <w:pPr>
+        <w:rPr>
+          <w:color w:val="ED7D31" w:themeColor="accent2"/>
+        </w:rPr>
+      </w:pPr>
+      <w:r>
+        <w:rPr>
+          <w:color w:val="ED7D31" w:themeColor="accent2"/>
+        </w:rPr>
+        <w:t>je stapt uit, en hoopt dat er nog andere mensen langs komen zo…</w:t>
+      </w:r>
+      <w:r>
+        <w:rPr>
+          <w:color w:val="000000" w:themeColor="text1"/>
+        </w:rPr>
+        <w:t>(1</w:t>
+      </w:r>
+      <w:r>
+        <w:rPr>
+          <w:color w:val="000000" w:themeColor="text1"/>
+        </w:rPr>
+        <w:t>5</w:t>
+      </w:r>
+      <w:r>
+        <w:rPr>
+          <w:color w:val="000000" w:themeColor="text1"/>
+        </w:rPr>
+        <w:t>)</w:t>
+      </w:r>
+      <w:r>
+        <w:rPr>
+          <w:color w:val="ED7D31" w:themeColor="accent2"/>
+        </w:rPr>
+        <w:br/>
+      </w:r>
+    </w:p>
+    <w:p>
+      <w:pPr>
+        <w:rPr>
+          <w:color w:val="ED7D31" w:themeColor="accent2"/>
+        </w:rPr>
+      </w:pPr>
+      <w:r>
+        <w:rPr>
+          <w:color w:val="ED7D31" w:themeColor="accent2"/>
+        </w:rPr>
+        <w:t>uitstappen en iemand anders zoeken, komt groep vrienden langs, je gaat met hun mee en verblijft daar voor een week.</w:t>
+      </w:r>
+      <w:r>
+        <w:rPr>
+          <w:color w:val="000000" w:themeColor="text1"/>
+        </w:rPr>
+        <w:t xml:space="preserve"> </w:t>
+      </w:r>
+      <w:r>
+        <w:rPr>
+          <w:color w:val="000000" w:themeColor="text1"/>
+        </w:rPr>
+        <w:t>(1</w:t>
+      </w:r>
+      <w:r>
+        <w:rPr>
+          <w:color w:val="000000" w:themeColor="text1"/>
+        </w:rPr>
+        <w:t>7</w:t>
+      </w:r>
+      <w:r>
+        <w:rPr>
+          <w:color w:val="000000" w:themeColor="text1"/>
+        </w:rPr>
+        <w:t>)</w:t>
+      </w:r>
+      <w:r>
+        <w:rPr>
+          <w:color w:val="ED7D31" w:themeColor="accent2"/>
+        </w:rPr>
+        <w:br/>
+      </w:r>
+    </w:p>
+    <w:p>
+      <w:pPr>
+        <w:rPr>
+          <w:color w:val="ED7D31" w:themeColor="accent2"/>
+        </w:rPr>
+      </w:pPr>
+      <w:r>
+        <w:rPr>
+          <w:color w:val="ED7D31" w:themeColor="accent2"/>
+        </w:rPr>
+        <w:t>is vet gezellig maar wilt weer door, je neemt afscheid</w:t>
+      </w:r>
+      <w:r>
+        <w:rPr>
+          <w:color w:val="000000" w:themeColor="text1"/>
+        </w:rPr>
+        <w:t>(1</w:t>
+      </w:r>
+      <w:r>
+        <w:rPr>
+          <w:color w:val="000000" w:themeColor="text1"/>
+        </w:rPr>
+        <w:t>8</w:t>
+      </w:r>
+      <w:r>
+        <w:rPr>
+          <w:color w:val="000000" w:themeColor="text1"/>
+        </w:rPr>
+        <w:t>)</w:t>
+      </w:r>
+      <w:r>
+        <w:rPr>
+          <w:color w:val="ED7D31" w:themeColor="accent2"/>
+        </w:rPr>
+        <w:br/>
+      </w:r>
+    </w:p>
+    <w:p>
+      <w:pPr>
+        <w:rPr>
+          <w:color w:val="ED7D31" w:themeColor="accent2"/>
+        </w:rPr>
+      </w:pPr>
+      <w:r>
+        <w:rPr>
+          <w:color w:val="ED7D31" w:themeColor="accent2"/>
+        </w:rPr>
+        <w:t xml:space="preserve">komt leuk persoon tegen en jullie leren elkaar kennen, het </w:t>
+      </w:r>
+      <w:r>
+        <w:rPr>
+          <w:color w:val="ED7D31" w:themeColor="accent2"/>
+        </w:rPr>
+        <w:t>b</w:t>
+      </w:r>
+      <w:r>
+        <w:rPr>
+          <w:color w:val="ED7D31" w:themeColor="accent2"/>
+        </w:rPr>
+        <w:t>evalt van beide kanten goed en jullie besluiten samen een huisje te kopen daar,</w:t>
+      </w:r>
+      <w:r>
+        <w:rPr>
+          <w:color w:val="000000" w:themeColor="text1"/>
+        </w:rPr>
+        <w:t xml:space="preserve"> </w:t>
+      </w:r>
+      <w:r>
+        <w:rPr>
+          <w:color w:val="000000" w:themeColor="text1"/>
+        </w:rPr>
+        <w:t>(1</w:t>
+      </w:r>
+      <w:r>
+        <w:rPr>
+          <w:color w:val="000000" w:themeColor="text1"/>
+        </w:rPr>
+        <w:t>9</w:t>
+      </w:r>
+      <w:r>
+        <w:rPr>
+          <w:color w:val="000000" w:themeColor="text1"/>
+        </w:rPr>
+        <w:t>)</w:t>
+      </w:r>
+      <w:r>
+        <w:rPr>
+          <w:color w:val="ED7D31" w:themeColor="accent2"/>
+        </w:rPr>
+        <w:br/>
+      </w:r>
+    </w:p>
+    <w:p>
+      <w:pPr>
+        <w:rPr>
+          <w:color w:val="ED7D31" w:themeColor="accent2"/>
+        </w:rPr>
+      </w:pPr>
+      <w:r>
+        <w:rPr>
+          <w:color w:val="ED7D31" w:themeColor="accent2"/>
+        </w:rPr>
+        <w:t>bleek toch iemand anders te zijn, je word neergestoken</w:t>
+      </w:r>
+      <w:r>
+        <w:rPr>
+          <w:color w:val="000000" w:themeColor="text1"/>
+        </w:rPr>
+        <w:t>(</w:t>
+      </w:r>
+      <w:r>
+        <w:rPr>
+          <w:color w:val="000000" w:themeColor="text1"/>
+        </w:rPr>
+        <w:t>20</w:t>
+      </w:r>
+      <w:r>
+        <w:rPr>
+          <w:color w:val="000000" w:themeColor="text1"/>
+        </w:rPr>
+        <w:t>)</w:t>
+      </w:r>
+      <w:r>
+        <w:rPr>
+          <w:color w:val="ED7D31" w:themeColor="accent2"/>
+        </w:rPr>
+        <w:br/>
+      </w:r>
+    </w:p>
+    <w:p>
+      <w:pPr>
+        <w:rPr>
+          <w:color w:val="70AD47" w:themeColor="accent6"/>
+          <w:highlight w:val="yellow"/>
+        </w:rPr>
+      </w:pPr>
+      <w:r>
+        <w:rPr>
+          <w:color w:val="70AD47" w:themeColor="accent6"/>
+          <w:highlight w:val="yellow"/>
+        </w:rPr>
+        <w:t>Einde 1</w:t>
+      </w:r>
+      <w:r>
+        <w:rPr>
+          <w:color w:val="70AD47" w:themeColor="accent6"/>
+          <w:highlight w:val="yellow"/>
+        </w:rPr>
+        <w:t>, je haalt je examens niet.</w:t>
+      </w:r>
+      <w:r>
+        <w:rPr>
+          <w:color w:val="70AD47" w:themeColor="accent6"/>
+          <w:highlight w:val="yellow"/>
+        </w:rPr>
+        <w:t xml:space="preserve"> </w:t>
+      </w:r>
+      <w:r>
+        <w:rPr>
+          <w:color w:val="000000" w:themeColor="text1"/>
+        </w:rPr>
+        <w:t>(6)</w:t>
+      </w:r>
+    </w:p>
+    <w:p>
+      <w:pPr>
+        <w:rPr>
+          <w:color w:val="70AD47" w:themeColor="accent6"/>
+        </w:rPr>
+      </w:pPr>
+      <w:r>
+        <w:rPr>
+          <w:color w:val="70AD47" w:themeColor="accent6"/>
+          <w:highlight w:val="yellow"/>
+        </w:rPr>
+        <w:t>Einde 2</w:t>
+      </w:r>
+      <w:r>
+        <w:rPr>
+          <w:color w:val="70AD47" w:themeColor="accent6"/>
+          <w:highlight w:val="yellow"/>
+        </w:rPr>
+        <w:t xml:space="preserve">, </w:t>
+      </w:r>
+      <w:r>
+        <w:rPr>
+          <w:color w:val="70AD47" w:themeColor="accent6"/>
+          <w:highlight w:val="yellow"/>
+        </w:rPr>
+        <w:t>je gaat dood door gekke pipo</w:t>
+      </w:r>
+      <w:r>
+        <w:rPr>
+          <w:color w:val="70AD47" w:themeColor="accent6"/>
+          <w:highlight w:val="yellow"/>
+        </w:rPr>
+        <w:t xml:space="preserve"> </w:t>
+      </w:r>
+      <w:r>
+        <w:rPr>
+          <w:color w:val="000000" w:themeColor="text1"/>
+        </w:rPr>
+        <w:t>(</w:t>
+      </w:r>
+      <w:r>
+        <w:rPr>
+          <w:color w:val="000000" w:themeColor="text1"/>
+        </w:rPr>
+        <w:t>20</w:t>
+      </w:r>
+      <w:r>
+        <w:rPr>
+          <w:color w:val="000000" w:themeColor="text1"/>
+        </w:rPr>
+        <w:t>)</w:t>
+      </w:r>
+    </w:p>
+    <w:p>
+      <w:pPr>
+        <w:rPr>
+          <w:color w:val="ED7D31" w:themeColor="accent2"/>
+        </w:rPr>
+      </w:pPr>
+      <w:r>
+        <w:rPr>
+          <w:color w:val="ED7D31" w:themeColor="accent2"/>
+        </w:rPr>
+        <w:t>Einde 3</w:t>
+      </w:r>
+      <w:r>
+        <w:rPr>
+          <w:color w:val="ED7D31" w:themeColor="accent2"/>
+        </w:rPr>
+        <w:t xml:space="preserve">, </w:t>
+      </w:r>
+      <w:r>
+        <w:rPr>
+          <w:color w:val="ED7D31" w:themeColor="accent2"/>
+        </w:rPr>
+        <w:t>komt leuk persoon tegen … (</w:t>
+      </w:r>
+      <w:r>
+        <w:t>19</w:t>
+      </w:r>
+      <w:r>
+        <w:rPr>
+          <w:color w:val="ED7D31" w:themeColor="accent2"/>
+        </w:rPr>
+        <w:t>)</w:t>
+      </w:r>
+    </w:p>
+    <w:p>
+      <w:pPr>
+        <w:rPr>
+          <w:color w:val="ED7D31" w:themeColor="accent2"/>
+        </w:rPr>
+      </w:pPr>
+      <w:r>
+        <w:rPr>
+          <w:color w:val="ED7D31" w:themeColor="accent2"/>
+        </w:rPr>
+        <w:t>Einde 4</w:t>
+      </w:r>
+      <w:r>
+        <w:rPr>
+          <w:color w:val="ED7D31" w:themeColor="accent2"/>
+        </w:rPr>
+        <w:t xml:space="preserve">, </w:t>
+      </w:r>
+    </w:p>
+    <w:p>
+      <w:pPr>
         <w:pStyle w:val="Lijstalinea"/>
-        <w:ind w:left="502"/>
-        <w:rPr>
-          <w:color w:val="ED7D31" w:themeColor="accent2"/>
-        </w:rPr>
-      </w:pPr>
-    </w:p>
-    <w:p>
-      <w:pPr>
-        <w:pStyle w:val="Lijstalinea"/>
-        <w:numPr>
-          <w:ilvl w:val="0"/>
-          <w:numId w:val="1"/>
-        </w:numPr>
-        <w:rPr>
-          <w:color w:val="ED7D31" w:themeColor="accent2"/>
-        </w:rPr>
-      </w:pPr>
-      <w:r>
-        <w:rPr>
-          <w:color w:val="ED7D31" w:themeColor="accent2"/>
-        </w:rPr>
+      </w:pPr>
+    </w:p>
+    <w:p/>
+    <w:p>
+      <w:r>
         <w:lastRenderedPageBreak/>
-        <w:t>je stapt uit, en hoopt dat er nog andere mensen langs komen zo…</w:t>
-      </w:r>
-      <w:r>
-        <w:rPr>
-          <w:color w:val="ED7D31" w:themeColor="accent2"/>
-        </w:rPr>
-        <w:br/>
-      </w:r>
-    </w:p>
-    <w:p>
-      <w:pPr>
-        <w:pStyle w:val="Lijstalinea"/>
-        <w:numPr>
-          <w:ilvl w:val="0"/>
-          <w:numId w:val="1"/>
-        </w:numPr>
-        <w:rPr>
-          <w:color w:val="ED7D31" w:themeColor="accent2"/>
-        </w:rPr>
-      </w:pPr>
-      <w:r>
-        <w:rPr>
-          <w:color w:val="ED7D31" w:themeColor="accent2"/>
-        </w:rPr>
-        <w:t xml:space="preserve">nog voordat je door security </w:t>
-      </w:r>
-      <w:r>
-        <w:rPr>
-          <w:color w:val="ED7D31" w:themeColor="accent2"/>
-        </w:rPr>
-        <w:t>b</w:t>
-      </w:r>
-      <w:r>
-        <w:rPr>
-          <w:color w:val="ED7D31" w:themeColor="accent2"/>
-        </w:rPr>
-        <w:t>ent lijkt het alsof je iemand herkent, wat doe je?</w:t>
-      </w:r>
-    </w:p>
-    <w:p>
-      <w:pPr>
-        <w:rPr>
-          <w:color w:val="ED7D31" w:themeColor="accent2"/>
-        </w:rPr>
-      </w:pPr>
-    </w:p>
-    <w:p>
-      <w:pPr>
-        <w:pStyle w:val="Lijstalinea"/>
-        <w:numPr>
-          <w:ilvl w:val="0"/>
-          <w:numId w:val="1"/>
-        </w:numPr>
-        <w:rPr>
-          <w:color w:val="ED7D31" w:themeColor="accent2"/>
-        </w:rPr>
-      </w:pPr>
-      <w:r>
-        <w:rPr>
-          <w:color w:val="ED7D31" w:themeColor="accent2"/>
-        </w:rPr>
-        <w:t>uitstappen en iemand anders zoeken, komt groep vrienden langs, je gaat met hun mee en</w:t>
-      </w:r>
-      <w:r>
-        <w:rPr>
-          <w:color w:val="ED7D31" w:themeColor="accent2"/>
-        </w:rPr>
-        <w:t xml:space="preserve"> </w:t>
-      </w:r>
-      <w:r>
-        <w:rPr>
-          <w:color w:val="ED7D31" w:themeColor="accent2"/>
-        </w:rPr>
-        <w:t>verblijft daar voor een week</w:t>
-      </w:r>
-      <w:r>
-        <w:rPr>
-          <w:color w:val="ED7D31" w:themeColor="accent2"/>
-        </w:rPr>
-        <w:t>.</w:t>
-      </w:r>
-    </w:p>
-    <w:p>
-      <w:pPr>
-        <w:pStyle w:val="Lijstalinea"/>
-        <w:rPr>
-          <w:color w:val="ED7D31" w:themeColor="accent2"/>
-        </w:rPr>
-      </w:pPr>
-    </w:p>
-    <w:p>
-      <w:pPr>
-        <w:pStyle w:val="Lijstalinea"/>
-        <w:numPr>
-          <w:ilvl w:val="0"/>
-          <w:numId w:val="1"/>
-        </w:numPr>
-        <w:rPr>
-          <w:color w:val="ED7D31" w:themeColor="accent2"/>
-        </w:rPr>
-      </w:pPr>
-      <w:r>
-        <w:rPr>
-          <w:color w:val="ED7D31" w:themeColor="accent2"/>
-        </w:rPr>
-        <w:t>is ve</w:t>
-      </w:r>
-      <w:r>
-        <w:rPr>
-          <w:color w:val="ED7D31" w:themeColor="accent2"/>
-        </w:rPr>
-        <w:t>t</w:t>
-      </w:r>
-      <w:r>
-        <w:rPr>
-          <w:color w:val="ED7D31" w:themeColor="accent2"/>
-        </w:rPr>
-        <w:t xml:space="preserve"> gezellig maar wilt weer door, je neemt afscheid</w:t>
-      </w:r>
-    </w:p>
-    <w:p>
-      <w:pPr>
-        <w:pStyle w:val="Lijstalinea"/>
-        <w:rPr>
-          <w:color w:val="ED7D31" w:themeColor="accent2"/>
-        </w:rPr>
-      </w:pPr>
-    </w:p>
-    <w:p>
-      <w:pPr>
-        <w:pStyle w:val="Lijstalinea"/>
-        <w:numPr>
-          <w:ilvl w:val="0"/>
-          <w:numId w:val="1"/>
-        </w:numPr>
-        <w:rPr>
-          <w:color w:val="ED7D31" w:themeColor="accent2"/>
-        </w:rPr>
-      </w:pPr>
-      <w:r>
-        <w:rPr>
-          <w:color w:val="ED7D31" w:themeColor="accent2"/>
-        </w:rPr>
-        <w:t xml:space="preserve">komt leuk persoon tegen en jullie leren elkaar kennen, het </w:t>
-      </w:r>
-      <w:r>
-        <w:rPr>
-          <w:color w:val="ED7D31" w:themeColor="accent2"/>
-        </w:rPr>
-        <w:t>b</w:t>
-      </w:r>
-      <w:r>
-        <w:rPr>
-          <w:color w:val="ED7D31" w:themeColor="accent2"/>
-        </w:rPr>
-        <w:t>evalt van beide kanten goed en jullie besluiten samen een huisje te kopen daar,</w:t>
-      </w:r>
-      <w:r>
-        <w:rPr>
-          <w:color w:val="ED7D31" w:themeColor="accent2"/>
-        </w:rPr>
-        <w:br/>
-      </w:r>
-    </w:p>
-    <w:p>
-      <w:pPr>
-        <w:pStyle w:val="Lijstalinea"/>
-        <w:numPr>
-          <w:ilvl w:val="0"/>
-          <w:numId w:val="1"/>
-        </w:numPr>
-        <w:rPr>
-          <w:color w:val="ED7D31" w:themeColor="accent2"/>
-        </w:rPr>
-      </w:pPr>
-      <w:r>
-        <w:rPr>
-          <w:color w:val="ED7D31" w:themeColor="accent2"/>
-        </w:rPr>
-        <w:t>bleek toch iemand anders te zijn, je word neergestoken</w:t>
-      </w:r>
-    </w:p>
-    <w:p>
-      <w:pPr>
-        <w:pStyle w:val="Lijstalinea"/>
-      </w:pPr>
-    </w:p>
-    <w:p>
-      <w:pPr>
-        <w:rPr>
-          <w:color w:val="ED7D31" w:themeColor="accent2"/>
-        </w:rPr>
-      </w:pPr>
-      <w:r>
-        <w:rPr>
-          <w:color w:val="ED7D31" w:themeColor="accent2"/>
-        </w:rPr>
-        <w:t>Einde 1</w:t>
-      </w:r>
-      <w:r>
-        <w:rPr>
-          <w:color w:val="ED7D31" w:themeColor="accent2"/>
-        </w:rPr>
-        <w:t>, je haalt je examens niet.</w:t>
-      </w:r>
-      <w:r>
-        <w:rPr>
-          <w:color w:val="ED7D31" w:themeColor="accent2"/>
-        </w:rPr>
-        <w:t xml:space="preserve"> (</w:t>
-      </w:r>
-      <w:r>
-        <w:t>6</w:t>
-      </w:r>
-      <w:r>
-        <w:rPr>
-          <w:color w:val="ED7D31" w:themeColor="accent2"/>
-        </w:rPr>
-        <w:t>)</w:t>
-      </w:r>
-    </w:p>
-    <w:p>
-      <w:pPr>
-        <w:rPr>
-          <w:color w:val="ED7D31" w:themeColor="accent2"/>
-        </w:rPr>
-      </w:pPr>
-      <w:r>
-        <w:rPr>
-          <w:color w:val="ED7D31" w:themeColor="accent2"/>
-        </w:rPr>
-        <w:t>Einde 2</w:t>
-      </w:r>
-      <w:r>
-        <w:rPr>
-          <w:color w:val="ED7D31" w:themeColor="accent2"/>
-        </w:rPr>
-        <w:t xml:space="preserve">, </w:t>
-      </w:r>
-      <w:r>
-        <w:rPr>
-          <w:color w:val="ED7D31" w:themeColor="accent2"/>
-        </w:rPr>
-        <w:t>je gaat dood door gekke pipo</w:t>
-      </w:r>
-      <w:r>
-        <w:rPr>
-          <w:color w:val="ED7D31" w:themeColor="accent2"/>
-        </w:rPr>
-        <w:t xml:space="preserve"> (</w:t>
-      </w:r>
-      <w:r>
-        <w:t>20</w:t>
-      </w:r>
-      <w:r>
-        <w:rPr>
-          <w:color w:val="ED7D31" w:themeColor="accent2"/>
-        </w:rPr>
-        <w:t>)</w:t>
-      </w:r>
-    </w:p>
-    <w:p>
-      <w:pPr>
-        <w:rPr>
-          <w:color w:val="ED7D31" w:themeColor="accent2"/>
-        </w:rPr>
-      </w:pPr>
-      <w:r>
-        <w:rPr>
-          <w:color w:val="ED7D31" w:themeColor="accent2"/>
-        </w:rPr>
-        <w:t>Einde 3</w:t>
-      </w:r>
-      <w:r>
-        <w:rPr>
-          <w:color w:val="ED7D31" w:themeColor="accent2"/>
-        </w:rPr>
-        <w:t xml:space="preserve">, </w:t>
-      </w:r>
-      <w:r>
-        <w:rPr>
-          <w:color w:val="ED7D31" w:themeColor="accent2"/>
-        </w:rPr>
-        <w:t>komt leuk persoon tegen … (</w:t>
-      </w:r>
-      <w:r>
-        <w:t>19</w:t>
-      </w:r>
-      <w:r>
-        <w:rPr>
-          <w:color w:val="ED7D31" w:themeColor="accent2"/>
-        </w:rPr>
-        <w:t>)</w:t>
-      </w:r>
-    </w:p>
-    <w:p>
-      <w:pPr>
-        <w:rPr>
-          <w:color w:val="ED7D31" w:themeColor="accent2"/>
-        </w:rPr>
-      </w:pPr>
-      <w:r>
-        <w:rPr>
-          <w:color w:val="ED7D31" w:themeColor="accent2"/>
-        </w:rPr>
-        <w:t>Einde 4</w:t>
-      </w:r>
-      <w:r>
-        <w:rPr>
-          <w:color w:val="ED7D31" w:themeColor="accent2"/>
-        </w:rPr>
-        <w:t xml:space="preserve">, </w:t>
-      </w:r>
-    </w:p>
-    <w:p>
-      <w:pPr>
-        <w:pStyle w:val="Lijstalinea"/>
-      </w:pPr>
-    </w:p>
-    <w:p/>
-    <w:p>
-      <w:r>
-        <w:t>Hoe: elk stukje maak ik een function van met nummer, welk nummer naar welk nummer kan ik vinden in flowchart op figma, en alles doe ik in een loop?</w:t>
+        <w:t xml:space="preserve">Hoe: elk stukje maak ik een function van met nummer, welk nummer naar welk nummer kan ik vinden in flowchart op </w:t>
+      </w:r>
+      <w:proofErr w:type="spellStart"/>
+      <w:r>
+        <w:t>figma</w:t>
+      </w:r>
+      <w:proofErr w:type="spellEnd"/>
+      <w:r>
+        <w:t>, en alles doe ik in een loop?</w:t>
       </w:r>
     </w:p>
     <w:p/>

</xml_diff>